<commit_message>
Correção do documento de requisitos.
</commit_message>
<xml_diff>
--- a/Documentacao/Documento de requisitos.docx
+++ b/Documentacao/Documento de requisitos.docx
@@ -31,8 +31,6 @@
         </w:rPr>
         <w:t xml:space="preserve"> sistema embarcado para</w:t>
       </w:r>
-      <w:bookmarkStart w:id="0" w:name="_GoBack"/>
-      <w:bookmarkEnd w:id="0"/>
       <w:r>
         <w:rPr>
           <w:b/>
@@ -124,7 +122,6 @@
     <w:p/>
     <w:p/>
     <w:p/>
-    <w:p/>
     <w:p>
       <w:pPr>
         <w:jc w:val="right"/>
@@ -149,21 +146,11 @@
           <w:sz w:val="28"/>
         </w:rPr>
       </w:pPr>
-    </w:p>
-    <w:p>
-      <w:pPr>
-        <w:jc w:val="right"/>
+      <w:r>
         <w:rPr>
           <w:b/>
           <w:sz w:val="28"/>
         </w:rPr>
-      </w:pPr>
-      <w:r>
-        <w:rPr>
-          <w:b/>
-          <w:sz w:val="28"/>
-        </w:rPr>
-        <w:lastRenderedPageBreak/>
         <w:t>Anna Vitória</w:t>
       </w:r>
       <w:r>
@@ -665,13 +652,13 @@
             <w:r>
               <w:t xml:space="preserve">Enviar/receber dados via </w:t>
             </w:r>
-            <w:proofErr w:type="spellStart"/>
-            <w:r>
-              <w:t>bluetooth</w:t>
-            </w:r>
-            <w:proofErr w:type="spellEnd"/>
-            <w:r>
-              <w:t>.</w:t>
+            <w:r>
+              <w:t>B</w:t>
+            </w:r>
+            <w:bookmarkStart w:id="0" w:name="_GoBack"/>
+            <w:bookmarkEnd w:id="0"/>
+            <w:r>
+              <w:t>luetooth.</w:t>
             </w:r>
           </w:p>
         </w:tc>

</xml_diff>